<commit_message>
refactor: formatacao do codigo e atualizacao do evidencias.docx
</commit_message>
<xml_diff>
--- a/evidencias.docx
+++ b/evidencias.docx
@@ -196,15 +196,7 @@
           <w:color w:val="24292F"/>
           <w:shd w:val="clear" w:color="auto" w:fill="FFFFFF"/>
         </w:rPr>
-        <w:t>Enviar um print das extensões utilizadas em seu Editor(VSCode)</w:t>
-      </w:r>
-      <w:r>
-        <w:rPr>
-          <w:rFonts w:ascii="Segoe UI" w:hAnsi="Segoe UI" w:cs="Segoe UI"/>
-          <w:color w:val="24292F"/>
-          <w:shd w:val="clear" w:color="auto" w:fill="FFFFFF"/>
-        </w:rPr>
-        <w:t>.</w:t>
+        <w:t>Enviar um print das extensões utilizadas em seu Editor(VSCode).</w:t>
       </w:r>
     </w:p>
     <w:p>
@@ -361,9 +353,9 @@
     <w:p>
       <w:r>
         <w:drawing>
-          <wp:inline distT="0" distB="0" distL="0" distR="0" wp14:anchorId="0B170A76" wp14:editId="2F801D8B">
-            <wp:extent cx="5396230" cy="3241675"/>
-            <wp:effectExtent l="0" t="0" r="0" b="0"/>
+          <wp:inline distT="0" distB="0" distL="0" distR="0" wp14:anchorId="2F4279CA" wp14:editId="6C640919">
+            <wp:extent cx="5396230" cy="3328670"/>
+            <wp:effectExtent l="0" t="0" r="0" b="5080"/>
             <wp:docPr id="1" name="Imagem 1" descr="Interface gráfica do usuário, Texto, Aplicativo, Email&#10;&#10;Descrição gerada automaticamente"/>
             <wp:cNvGraphicFramePr>
               <a:graphicFrameLocks xmlns:a="http://schemas.openxmlformats.org/drawingml/2006/main" noChangeAspect="1"/>
@@ -384,7 +376,7 @@
                   <pic:spPr>
                     <a:xfrm>
                       <a:off x="0" y="0"/>
-                      <a:ext cx="5396230" cy="3241675"/>
+                      <a:ext cx="5396230" cy="3328670"/>
                     </a:xfrm>
                     <a:prstGeom prst="rect">
                       <a:avLst/>
@@ -416,6 +408,9 @@
     </w:p>
     <w:p>
       <w:r>
+        <w:rPr>
+          <w:noProof/>
+        </w:rPr>
         <w:drawing>
           <wp:inline distT="0" distB="0" distL="0" distR="0" wp14:anchorId="4C5917C5" wp14:editId="680F6E2C">
             <wp:extent cx="5396230" cy="1285875"/>
@@ -519,6 +514,9 @@
     </w:p>
     <w:p>
       <w:r>
+        <w:rPr>
+          <w:noProof/>
+        </w:rPr>
         <w:drawing>
           <wp:inline distT="0" distB="0" distL="0" distR="0" wp14:anchorId="2668E74A" wp14:editId="069EEE88">
             <wp:extent cx="5396230" cy="2400300"/>
@@ -575,6 +573,9 @@
     </w:p>
     <w:p>
       <w:r>
+        <w:rPr>
+          <w:noProof/>
+        </w:rPr>
         <w:drawing>
           <wp:inline distT="0" distB="0" distL="0" distR="0" wp14:anchorId="62A9523C" wp14:editId="3D9143E5">
             <wp:extent cx="5396230" cy="2513330"/>
@@ -668,6 +669,7 @@
         <w:rPr>
           <w:b/>
           <w:bCs/>
+          <w:noProof/>
         </w:rPr>
         <w:drawing>
           <wp:inline distT="0" distB="0" distL="0" distR="0" wp14:anchorId="4FCF5772" wp14:editId="2F85926E">
@@ -738,6 +740,7 @@
         <w:rPr>
           <w:b/>
           <w:bCs/>
+          <w:noProof/>
         </w:rPr>
         <w:drawing>
           <wp:inline distT="0" distB="0" distL="0" distR="0" wp14:anchorId="3482958C" wp14:editId="7FA097F7">
@@ -808,6 +811,7 @@
         <w:rPr>
           <w:b/>
           <w:bCs/>
+          <w:noProof/>
         </w:rPr>
         <w:drawing>
           <wp:inline distT="0" distB="0" distL="0" distR="0" wp14:anchorId="3DBDEA4E" wp14:editId="134B8014">
@@ -933,6 +937,9 @@
     </w:p>
     <w:p>
       <w:r>
+        <w:rPr>
+          <w:noProof/>
+        </w:rPr>
         <w:drawing>
           <wp:inline distT="0" distB="0" distL="0" distR="0" wp14:anchorId="6D9E7D4F" wp14:editId="78246968">
             <wp:extent cx="5396230" cy="1358900"/>
@@ -990,10 +997,10 @@
     <w:p>
       <w:r>
         <w:drawing>
-          <wp:inline distT="0" distB="0" distL="0" distR="0" wp14:anchorId="0491B476" wp14:editId="75CA77B9">
-            <wp:extent cx="5396230" cy="1122680"/>
-            <wp:effectExtent l="0" t="0" r="0" b="1270"/>
-            <wp:docPr id="11" name="Imagem 11" descr="Texto&#10;&#10;Descrição gerada automaticamente"/>
+          <wp:inline distT="0" distB="0" distL="0" distR="0" wp14:anchorId="4AB15B2E" wp14:editId="2153AF69">
+            <wp:extent cx="5396230" cy="2904490"/>
+            <wp:effectExtent l="0" t="0" r="0" b="0"/>
+            <wp:docPr id="12" name="Imagem 12" descr="Interface gráfica do usuário, Aplicativo, Tabela, Excel&#10;&#10;Descrição gerada automaticamente"/>
             <wp:cNvGraphicFramePr>
               <a:graphicFrameLocks xmlns:a="http://schemas.openxmlformats.org/drawingml/2006/main" noChangeAspect="1"/>
             </wp:cNvGraphicFramePr>
@@ -1001,7 +1008,7 @@
               <a:graphicData uri="http://schemas.openxmlformats.org/drawingml/2006/picture">
                 <pic:pic xmlns:pic="http://schemas.openxmlformats.org/drawingml/2006/picture">
                   <pic:nvPicPr>
-                    <pic:cNvPr id="11" name="Imagem 11" descr="Texto&#10;&#10;Descrição gerada automaticamente"/>
+                    <pic:cNvPr id="12" name="Imagem 12" descr="Interface gráfica do usuário, Aplicativo, Tabela, Excel&#10;&#10;Descrição gerada automaticamente"/>
                     <pic:cNvPicPr/>
                   </pic:nvPicPr>
                   <pic:blipFill>
@@ -1013,7 +1020,7 @@
                   <pic:spPr>
                     <a:xfrm>
                       <a:off x="0" y="0"/>
-                      <a:ext cx="5396230" cy="1122680"/>
+                      <a:ext cx="5396230" cy="2904490"/>
                     </a:xfrm>
                     <a:prstGeom prst="rect">
                       <a:avLst/>

</xml_diff>

<commit_message>
:arrow_up: task1 - run server, DB connection and query test
</commit_message>
<xml_diff>
--- a/evidencias.docx
+++ b/evidencias.docx
@@ -1,29 +1,65 @@
 
 <file path=word/document.xml><?xml version="1.0" encoding="utf-8"?>
-<w:document xmlns:wpc="http://schemas.microsoft.com/office/word/2010/wordprocessingCanvas" xmlns:cx="http://schemas.microsoft.com/office/drawing/2014/chartex" xmlns:cx1="http://schemas.microsoft.com/office/drawing/2015/9/8/chartex" xmlns:cx2="http://schemas.microsoft.com/office/drawing/2015/10/21/chartex" xmlns:cx3="http://schemas.microsoft.com/office/drawing/2016/5/9/chartex" xmlns:cx4="http://schemas.microsoft.com/office/drawing/2016/5/10/chartex" xmlns:cx5="http://schemas.microsoft.com/office/drawing/2016/5/11/chartex" xmlns:cx6="http://schemas.microsoft.com/office/drawing/2016/5/12/chartex" xmlns:cx7="http://schemas.microsoft.com/office/drawing/2016/5/13/chartex" xmlns:cx8="http://schemas.microsoft.com/office/drawing/2016/5/14/chartex" xmlns:mc="http://schemas.openxmlformats.org/markup-compatibility/2006" xmlns:aink="http://schemas.microsoft.com/office/drawing/2016/ink" xmlns:am3d="http://schemas.microsoft.com/office/drawing/2017/model3d" xmlns:o="urn:schemas-microsoft-com:office:office" xmlns:r="http://schemas.openxmlformats.org/officeDocument/2006/relationships" xmlns:m="http://schemas.openxmlformats.org/officeDocument/2006/math" xmlns:v="urn:schemas-microsoft-com:vml" xmlns:wp14="http://schemas.microsoft.com/office/word/2010/wordprocessingDrawing" xmlns:wp="http://schemas.openxmlformats.org/drawingml/2006/wordprocessingDrawing" xmlns:w10="urn:schemas-microsoft-com:office:word" xmlns:w="http://schemas.openxmlformats.org/wordprocessingml/2006/main" xmlns:w14="http://schemas.microsoft.com/office/word/2010/wordml" xmlns:w15="http://schemas.microsoft.com/office/word/2012/wordml" xmlns:w16cex="http://schemas.microsoft.com/office/word/2018/wordml/cex" xmlns:w16cid="http://schemas.microsoft.com/office/word/2016/wordml/cid" xmlns:w16="http://schemas.microsoft.com/office/word/2018/wordml" xmlns:w16se="http://schemas.microsoft.com/office/word/2015/wordml/symex" xmlns:wpg="http://schemas.microsoft.com/office/word/2010/wordprocessingGroup" xmlns:wpi="http://schemas.microsoft.com/office/word/2010/wordprocessingInk" xmlns:wne="http://schemas.microsoft.com/office/word/2006/wordml" xmlns:wps="http://schemas.microsoft.com/office/word/2010/wordprocessingShape" mc:Ignorable="w14 w15 w16se w16cid w16 w16cex wp14">
+<w:document xmlns:o="urn:schemas-microsoft-com:office:office" xmlns:r="http://schemas.openxmlformats.org/officeDocument/2006/relationships" xmlns:v="urn:schemas-microsoft-com:vml" xmlns:w="http://schemas.openxmlformats.org/wordprocessingml/2006/main" xmlns:w10="urn:schemas-microsoft-com:office:word" xmlns:wp="http://schemas.openxmlformats.org/drawingml/2006/wordprocessingDrawing" xmlns:wps="http://schemas.microsoft.com/office/word/2010/wordprocessingShape" xmlns:wpg="http://schemas.microsoft.com/office/word/2010/wordprocessingGroup" xmlns:mc="http://schemas.openxmlformats.org/markup-compatibility/2006" xmlns:wp14="http://schemas.microsoft.com/office/word/2010/wordprocessingDrawing" xmlns:w14="http://schemas.microsoft.com/office/word/2010/wordml" mc:Ignorable="w14 wp14">
   <w:body>
     <w:p>
-      <w:r>
+      <w:pPr>
+        <w:pStyle w:val="Normal"/>
+        <w:rPr/>
+      </w:pPr>
+      <w:r>
+        <w:rPr/>
         <w:t>Evidências:</w:t>
       </w:r>
     </w:p>
-    <w:p/>
-    <w:p>
-      <w:r>
+    <w:p>
+      <w:pPr>
+        <w:pStyle w:val="Normal"/>
+        <w:rPr/>
+      </w:pPr>
+      <w:r>
+        <w:rPr/>
+      </w:r>
+    </w:p>
+    <w:p>
+      <w:pPr>
+        <w:pStyle w:val="Normal"/>
+        <w:rPr/>
+      </w:pPr>
+      <w:r>
+        <w:rPr/>
         <w:t xml:space="preserve">Atividade 1: </w:t>
       </w:r>
     </w:p>
-    <w:p/>
-    <w:p>
-      <w:r>
-        <w:rPr>
-          <w:noProof/>
-        </w:rPr>
+    <w:p>
+      <w:pPr>
+        <w:pStyle w:val="Normal"/>
+        <w:rPr/>
+      </w:pPr>
+      <w:r>
+        <w:rPr/>
+      </w:r>
+    </w:p>
+    <w:p>
+      <w:pPr>
+        <w:pStyle w:val="Normal"/>
+        <w:rPr/>
+      </w:pPr>
+      <w:r>
+        <w:rPr/>
         <w:drawing>
-          <wp:inline distT="0" distB="0" distL="0" distR="0">
-            <wp:extent cx="5396230" cy="3979545"/>
-            <wp:effectExtent l="0" t="0" r="1270" b="0"/>
-            <wp:docPr id="1" name="Imagem 1"/>
+          <wp:anchor behindDoc="0" distT="0" distB="0" distL="0" distR="0" simplePos="0" locked="0" layoutInCell="1" allowOverlap="1" relativeHeight="2">
+            <wp:simplePos x="0" y="0"/>
+            <wp:positionH relativeFrom="column">
+              <wp:align>center</wp:align>
+            </wp:positionH>
+            <wp:positionV relativeFrom="paragraph">
+              <wp:posOffset>635</wp:posOffset>
+            </wp:positionV>
+            <wp:extent cx="5400040" cy="3420745"/>
+            <wp:effectExtent l="0" t="0" r="0" b="0"/>
+            <wp:wrapSquare wrapText="largest"/>
+            <wp:docPr id="1" name="Figura1" descr=""/>
             <wp:cNvGraphicFramePr>
               <a:graphicFrameLocks xmlns:a="http://schemas.openxmlformats.org/drawingml/2006/main" noChangeAspect="1"/>
             </wp:cNvGraphicFramePr>
@@ -31,25 +67,21 @@
               <a:graphicData uri="http://schemas.openxmlformats.org/drawingml/2006/picture">
                 <pic:pic xmlns:pic="http://schemas.openxmlformats.org/drawingml/2006/picture">
                   <pic:nvPicPr>
-                    <pic:cNvPr id="1" name="exemplo atividade1.png"/>
-                    <pic:cNvPicPr/>
+                    <pic:cNvPr id="1" name="Figura1" descr=""/>
+                    <pic:cNvPicPr>
+                      <a:picLocks noChangeAspect="1" noChangeArrowheads="1"/>
+                    </pic:cNvPicPr>
                   </pic:nvPicPr>
                   <pic:blipFill>
-                    <a:blip r:embed="rId4" cstate="print">
-                      <a:extLst>
-                        <a:ext uri="{28A0092B-C50C-407E-A947-70E740481C1C}">
-                          <a14:useLocalDpi xmlns:a14="http://schemas.microsoft.com/office/drawing/2010/main" val="0"/>
-                        </a:ext>
-                      </a:extLst>
-                    </a:blip>
+                    <a:blip r:embed="rId2"/>
                     <a:stretch>
                       <a:fillRect/>
                     </a:stretch>
                   </pic:blipFill>
-                  <pic:spPr>
+                  <pic:spPr bwMode="auto">
                     <a:xfrm>
                       <a:off x="0" y="0"/>
-                      <a:ext cx="5396230" cy="3979545"/>
+                      <a:ext cx="5400040" cy="3420745"/>
                     </a:xfrm>
                     <a:prstGeom prst="rect">
                       <a:avLst/>
@@ -58,70 +90,172 @@
                 </pic:pic>
               </a:graphicData>
             </a:graphic>
-          </wp:inline>
+          </wp:anchor>
         </w:drawing>
       </w:r>
     </w:p>
-    <w:p/>
-    <w:p/>
-    <w:p>
-      <w:r>
+    <w:p>
+      <w:pPr>
+        <w:pStyle w:val="Normal"/>
+        <w:rPr/>
+      </w:pPr>
+      <w:r>
+        <w:rPr/>
+        <w:drawing>
+          <wp:anchor behindDoc="0" distT="0" distB="0" distL="0" distR="0" simplePos="0" locked="0" layoutInCell="1" allowOverlap="1" relativeHeight="3">
+            <wp:simplePos x="0" y="0"/>
+            <wp:positionH relativeFrom="column">
+              <wp:align>center</wp:align>
+            </wp:positionH>
+            <wp:positionV relativeFrom="paragraph">
+              <wp:posOffset>635</wp:posOffset>
+            </wp:positionV>
+            <wp:extent cx="5400040" cy="3488055"/>
+            <wp:effectExtent l="0" t="0" r="0" b="0"/>
+            <wp:wrapSquare wrapText="largest"/>
+            <wp:docPr id="2" name="Figura2" descr=""/>
+            <wp:cNvGraphicFramePr>
+              <a:graphicFrameLocks xmlns:a="http://schemas.openxmlformats.org/drawingml/2006/main" noChangeAspect="1"/>
+            </wp:cNvGraphicFramePr>
+            <a:graphic xmlns:a="http://schemas.openxmlformats.org/drawingml/2006/main">
+              <a:graphicData uri="http://schemas.openxmlformats.org/drawingml/2006/picture">
+                <pic:pic xmlns:pic="http://schemas.openxmlformats.org/drawingml/2006/picture">
+                  <pic:nvPicPr>
+                    <pic:cNvPr id="2" name="Figura2" descr=""/>
+                    <pic:cNvPicPr>
+                      <a:picLocks noChangeAspect="1" noChangeArrowheads="1"/>
+                    </pic:cNvPicPr>
+                  </pic:nvPicPr>
+                  <pic:blipFill>
+                    <a:blip r:embed="rId3"/>
+                    <a:stretch>
+                      <a:fillRect/>
+                    </a:stretch>
+                  </pic:blipFill>
+                  <pic:spPr bwMode="auto">
+                    <a:xfrm>
+                      <a:off x="0" y="0"/>
+                      <a:ext cx="5400040" cy="3488055"/>
+                    </a:xfrm>
+                    <a:prstGeom prst="rect">
+                      <a:avLst/>
+                    </a:prstGeom>
+                  </pic:spPr>
+                </pic:pic>
+              </a:graphicData>
+            </a:graphic>
+          </wp:anchor>
+        </w:drawing>
+      </w:r>
+    </w:p>
+    <w:p>
+      <w:pPr>
+        <w:pStyle w:val="Normal"/>
+        <w:rPr/>
+      </w:pPr>
+      <w:r>
+        <w:rPr/>
+      </w:r>
+    </w:p>
+    <w:p>
+      <w:pPr>
+        <w:pStyle w:val="Normal"/>
+        <w:rPr/>
+      </w:pPr>
+      <w:r>
+        <w:rPr/>
         <w:t xml:space="preserve">Atividade 2: </w:t>
       </w:r>
     </w:p>
     <w:p>
-      <w:r>
+      <w:pPr>
+        <w:pStyle w:val="Normal"/>
+        <w:rPr/>
+      </w:pPr>
+      <w:r>
+        <w:rPr/>
         <w:t>....</w:t>
       </w:r>
     </w:p>
-    <w:p/>
-    <w:p>
-      <w:r>
+    <w:p>
+      <w:pPr>
+        <w:pStyle w:val="Normal"/>
+        <w:rPr/>
+      </w:pPr>
+      <w:r>
+        <w:rPr/>
+      </w:r>
+    </w:p>
+    <w:p>
+      <w:pPr>
+        <w:pStyle w:val="Normal"/>
+        <w:rPr/>
+      </w:pPr>
+      <w:r>
+        <w:rPr/>
         <w:t>Atividade 3:</w:t>
       </w:r>
     </w:p>
-    <w:p/>
-    <w:p>
-      <w:r>
+    <w:p>
+      <w:pPr>
+        <w:pStyle w:val="Normal"/>
+        <w:rPr/>
+      </w:pPr>
+      <w:r>
+        <w:rPr/>
+      </w:r>
+    </w:p>
+    <w:p>
+      <w:pPr>
+        <w:pStyle w:val="Normal"/>
+        <w:rPr/>
+      </w:pPr>
+      <w:r>
+        <w:rPr/>
         <w:t>...</w:t>
       </w:r>
-      <w:bookmarkStart w:id="0" w:name="_GoBack"/>
-      <w:bookmarkEnd w:id="0"/>
     </w:p>
     <w:sectPr>
-      <w:pgSz w:w="11900" w:h="16840"/>
-      <w:pgMar w:top="1417" w:right="1701" w:bottom="1417" w:left="1701" w:header="708" w:footer="708" w:gutter="0"/>
-      <w:cols w:space="708"/>
-      <w:docGrid w:linePitch="360"/>
+      <w:type w:val="nextPage"/>
+      <w:pgSz w:w="11906" w:h="16838"/>
+      <w:pgMar w:left="1701" w:right="1701" w:header="0" w:top="1417" w:footer="0" w:bottom="1417" w:gutter="0"/>
+      <w:pgNumType w:fmt="decimal"/>
+      <w:formProt w:val="false"/>
+      <w:textDirection w:val="lrTb"/>
+      <w:docGrid w:type="default" w:linePitch="360" w:charSpace="0"/>
     </w:sectPr>
   </w:body>
 </w:document>
 </file>
 
 <file path=word/styles.xml><?xml version="1.0" encoding="utf-8"?>
-<w:styles xmlns:mc="http://schemas.openxmlformats.org/markup-compatibility/2006" xmlns:r="http://schemas.openxmlformats.org/officeDocument/2006/relationships" xmlns:w="http://schemas.openxmlformats.org/wordprocessingml/2006/main" xmlns:w14="http://schemas.microsoft.com/office/word/2010/wordml" xmlns:w15="http://schemas.microsoft.com/office/word/2012/wordml" xmlns:w16cex="http://schemas.microsoft.com/office/word/2018/wordml/cex" xmlns:w16cid="http://schemas.microsoft.com/office/word/2016/wordml/cid" xmlns:w16="http://schemas.microsoft.com/office/word/2018/wordml" xmlns:w16se="http://schemas.microsoft.com/office/word/2015/wordml/symex" mc:Ignorable="w14 w15 w16se w16cid w16 w16cex">
+<w:styles xmlns:w="http://schemas.openxmlformats.org/wordprocessingml/2006/main" xmlns:w14="http://schemas.microsoft.com/office/word/2010/wordml" xmlns:mc="http://schemas.openxmlformats.org/markup-compatibility/2006" mc:Ignorable="w14">
   <w:docDefaults>
     <w:rPrDefault>
       <w:rPr>
-        <w:rFonts w:asciiTheme="minorHAnsi" w:eastAsiaTheme="minorHAnsi" w:hAnsiTheme="minorHAnsi" w:cstheme="minorBidi"/>
+        <w:rFonts w:ascii="Calibri" w:hAnsi="Calibri" w:eastAsia="Calibri" w:cs="" w:asciiTheme="minorHAnsi" w:cstheme="minorBidi" w:eastAsiaTheme="minorHAnsi" w:hAnsiTheme="minorHAnsi"/>
         <w:sz w:val="24"/>
         <w:szCs w:val="24"/>
         <w:lang w:val="pt-BR" w:eastAsia="en-US" w:bidi="ar-SA"/>
       </w:rPr>
     </w:rPrDefault>
-    <w:pPrDefault/>
+    <w:pPrDefault>
+      <w:pPr>
+        <w:suppressAutoHyphens w:val="true"/>
+      </w:pPr>
+    </w:pPrDefault>
   </w:docDefaults>
   <w:latentStyles w:defLockedState="0" w:defUIPriority="99" w:defSemiHidden="0" w:defUnhideWhenUsed="0" w:defQFormat="0" w:count="376">
     <w:lsdException w:name="Normal" w:uiPriority="0" w:qFormat="1"/>
     <w:lsdException w:name="heading 1" w:uiPriority="9" w:qFormat="1"/>
-    <w:lsdException w:name="heading 2" w:semiHidden="1" w:uiPriority="9" w:unhideWhenUsed="1" w:qFormat="1"/>
-    <w:lsdException w:name="heading 3" w:semiHidden="1" w:uiPriority="9" w:unhideWhenUsed="1" w:qFormat="1"/>
-    <w:lsdException w:name="heading 4" w:semiHidden="1" w:uiPriority="9" w:unhideWhenUsed="1" w:qFormat="1"/>
-    <w:lsdException w:name="heading 5" w:semiHidden="1" w:uiPriority="9" w:unhideWhenUsed="1" w:qFormat="1"/>
-    <w:lsdException w:name="heading 6" w:semiHidden="1" w:uiPriority="9" w:unhideWhenUsed="1" w:qFormat="1"/>
-    <w:lsdException w:name="heading 7" w:semiHidden="1" w:uiPriority="9" w:unhideWhenUsed="1" w:qFormat="1"/>
-    <w:lsdException w:name="heading 8" w:semiHidden="1" w:uiPriority="9" w:unhideWhenUsed="1" w:qFormat="1"/>
-    <w:lsdException w:name="heading 9" w:semiHidden="1" w:uiPriority="9" w:unhideWhenUsed="1" w:qFormat="1"/>
+    <w:lsdException w:name="heading 2" w:uiPriority="9" w:semiHidden="1" w:unhideWhenUsed="1" w:qFormat="1"/>
+    <w:lsdException w:name="heading 3" w:uiPriority="9" w:semiHidden="1" w:unhideWhenUsed="1" w:qFormat="1"/>
+    <w:lsdException w:name="heading 4" w:uiPriority="9" w:semiHidden="1" w:unhideWhenUsed="1" w:qFormat="1"/>
+    <w:lsdException w:name="heading 5" w:uiPriority="9" w:semiHidden="1" w:unhideWhenUsed="1" w:qFormat="1"/>
+    <w:lsdException w:name="heading 6" w:uiPriority="9" w:semiHidden="1" w:unhideWhenUsed="1" w:qFormat="1"/>
+    <w:lsdException w:name="heading 7" w:uiPriority="9" w:semiHidden="1" w:unhideWhenUsed="1" w:qFormat="1"/>
+    <w:lsdException w:name="heading 8" w:uiPriority="9" w:semiHidden="1" w:unhideWhenUsed="1" w:qFormat="1"/>
+    <w:lsdException w:name="heading 9" w:uiPriority="9" w:semiHidden="1" w:unhideWhenUsed="1" w:qFormat="1"/>
     <w:lsdException w:name="index 1" w:semiHidden="1" w:unhideWhenUsed="1"/>
     <w:lsdException w:name="index 2" w:semiHidden="1" w:unhideWhenUsed="1"/>
     <w:lsdException w:name="index 3" w:semiHidden="1" w:unhideWhenUsed="1"/>
@@ -131,22 +265,22 @@
     <w:lsdException w:name="index 7" w:semiHidden="1" w:unhideWhenUsed="1"/>
     <w:lsdException w:name="index 8" w:semiHidden="1" w:unhideWhenUsed="1"/>
     <w:lsdException w:name="index 9" w:semiHidden="1" w:unhideWhenUsed="1"/>
-    <w:lsdException w:name="toc 1" w:semiHidden="1" w:uiPriority="39" w:unhideWhenUsed="1"/>
-    <w:lsdException w:name="toc 2" w:semiHidden="1" w:uiPriority="39" w:unhideWhenUsed="1"/>
-    <w:lsdException w:name="toc 3" w:semiHidden="1" w:uiPriority="39" w:unhideWhenUsed="1"/>
-    <w:lsdException w:name="toc 4" w:semiHidden="1" w:uiPriority="39" w:unhideWhenUsed="1"/>
-    <w:lsdException w:name="toc 5" w:semiHidden="1" w:uiPriority="39" w:unhideWhenUsed="1"/>
-    <w:lsdException w:name="toc 6" w:semiHidden="1" w:uiPriority="39" w:unhideWhenUsed="1"/>
-    <w:lsdException w:name="toc 7" w:semiHidden="1" w:uiPriority="39" w:unhideWhenUsed="1"/>
-    <w:lsdException w:name="toc 8" w:semiHidden="1" w:uiPriority="39" w:unhideWhenUsed="1"/>
-    <w:lsdException w:name="toc 9" w:semiHidden="1" w:uiPriority="39" w:unhideWhenUsed="1"/>
+    <w:lsdException w:name="toc 1" w:uiPriority="39" w:semiHidden="1" w:unhideWhenUsed="1"/>
+    <w:lsdException w:name="toc 2" w:uiPriority="39" w:semiHidden="1" w:unhideWhenUsed="1"/>
+    <w:lsdException w:name="toc 3" w:uiPriority="39" w:semiHidden="1" w:unhideWhenUsed="1"/>
+    <w:lsdException w:name="toc 4" w:uiPriority="39" w:semiHidden="1" w:unhideWhenUsed="1"/>
+    <w:lsdException w:name="toc 5" w:uiPriority="39" w:semiHidden="1" w:unhideWhenUsed="1"/>
+    <w:lsdException w:name="toc 6" w:uiPriority="39" w:semiHidden="1" w:unhideWhenUsed="1"/>
+    <w:lsdException w:name="toc 7" w:uiPriority="39" w:semiHidden="1" w:unhideWhenUsed="1"/>
+    <w:lsdException w:name="toc 8" w:uiPriority="39" w:semiHidden="1" w:unhideWhenUsed="1"/>
+    <w:lsdException w:name="toc 9" w:uiPriority="39" w:semiHidden="1" w:unhideWhenUsed="1"/>
     <w:lsdException w:name="Normal Indent" w:semiHidden="1" w:unhideWhenUsed="1"/>
     <w:lsdException w:name="footnote text" w:semiHidden="1" w:unhideWhenUsed="1"/>
     <w:lsdException w:name="annotation text" w:semiHidden="1" w:unhideWhenUsed="1"/>
     <w:lsdException w:name="header" w:semiHidden="1" w:unhideWhenUsed="1"/>
     <w:lsdException w:name="footer" w:semiHidden="1" w:unhideWhenUsed="1"/>
     <w:lsdException w:name="index heading" w:semiHidden="1" w:unhideWhenUsed="1"/>
-    <w:lsdException w:name="caption" w:semiHidden="1" w:uiPriority="35" w:unhideWhenUsed="1" w:qFormat="1"/>
+    <w:lsdException w:name="caption" w:uiPriority="35" w:semiHidden="1" w:unhideWhenUsed="1" w:qFormat="1"/>
     <w:lsdException w:name="table of figures" w:semiHidden="1" w:unhideWhenUsed="1"/>
     <w:lsdException w:name="envelope address" w:semiHidden="1" w:unhideWhenUsed="1"/>
     <w:lsdException w:name="envelope return" w:semiHidden="1" w:unhideWhenUsed="1"/>
@@ -177,7 +311,7 @@
     <w:lsdException w:name="Title" w:uiPriority="10" w:qFormat="1"/>
     <w:lsdException w:name="Closing" w:semiHidden="1" w:unhideWhenUsed="1"/>
     <w:lsdException w:name="Signature" w:semiHidden="1" w:unhideWhenUsed="1"/>
-    <w:lsdException w:name="Default Paragraph Font" w:semiHidden="1" w:uiPriority="1" w:unhideWhenUsed="1"/>
+    <w:lsdException w:name="Default Paragraph Font" w:uiPriority="1" w:semiHidden="1" w:unhideWhenUsed="1"/>
     <w:lsdException w:name="Body Text" w:semiHidden="1" w:unhideWhenUsed="1"/>
     <w:lsdException w:name="Body Text Indent" w:semiHidden="1" w:unhideWhenUsed="1"/>
     <w:lsdException w:name="List Continue" w:semiHidden="1" w:unhideWhenUsed="1"/>
@@ -377,8 +511,8 @@
     <w:lsdException w:name="Subtle Reference" w:uiPriority="31" w:qFormat="1"/>
     <w:lsdException w:name="Intense Reference" w:uiPriority="32" w:qFormat="1"/>
     <w:lsdException w:name="Book Title" w:uiPriority="33" w:qFormat="1"/>
-    <w:lsdException w:name="Bibliography" w:semiHidden="1" w:uiPriority="37" w:unhideWhenUsed="1"/>
-    <w:lsdException w:name="TOC Heading" w:semiHidden="1" w:uiPriority="39" w:unhideWhenUsed="1" w:qFormat="1"/>
+    <w:lsdException w:name="Bibliography" w:uiPriority="37" w:semiHidden="1" w:unhideWhenUsed="1"/>
+    <w:lsdException w:name="TOC Heading" w:uiPriority="39" w:semiHidden="1" w:unhideWhenUsed="1" w:qFormat="1"/>
     <w:lsdException w:name="Plain Table 1" w:uiPriority="41"/>
     <w:lsdException w:name="Plain Table 2" w:uiPriority="42"/>
     <w:lsdException w:name="Plain Table 3" w:uiPriority="43"/>
@@ -489,15 +623,96 @@
     <w:lsdException w:name="Unresolved Mention" w:semiHidden="1" w:unhideWhenUsed="1"/>
     <w:lsdException w:name="Smart Link" w:semiHidden="1" w:unhideWhenUsed="1"/>
   </w:latentStyles>
-  <w:style w:type="paragraph" w:default="1" w:styleId="Normal">
+  <w:style w:type="paragraph" w:styleId="Normal" w:default="1">
     <w:name w:val="Normal"/>
     <w:qFormat/>
+    <w:pPr>
+      <w:widowControl/>
+      <w:bidi w:val="0"/>
+      <w:spacing w:before="0" w:after="0"/>
+      <w:jc w:val="left"/>
+    </w:pPr>
+    <w:rPr>
+      <w:rFonts w:ascii="Calibri" w:hAnsi="Calibri" w:eastAsia="Calibri" w:cs="" w:asciiTheme="minorHAnsi" w:cstheme="minorBidi" w:eastAsiaTheme="minorHAnsi" w:hAnsiTheme="minorHAnsi"/>
+      <w:color w:val="auto"/>
+      <w:kern w:val="0"/>
+      <w:sz w:val="24"/>
+      <w:szCs w:val="24"/>
+      <w:lang w:val="pt-BR" w:eastAsia="en-US" w:bidi="ar-SA"/>
+    </w:rPr>
   </w:style>
-  <w:style w:type="character" w:default="1" w:styleId="Fontepargpadro">
+  <w:style w:type="character" w:styleId="DefaultParagraphFont" w:default="1">
     <w:name w:val="Default Paragraph Font"/>
     <w:uiPriority w:val="1"/>
     <w:semiHidden/>
     <w:unhideWhenUsed/>
+    <w:qFormat/>
+    <w:rPr/>
+  </w:style>
+  <w:style w:type="paragraph" w:styleId="Ttulo">
+    <w:name w:val="Título"/>
+    <w:basedOn w:val="Normal"/>
+    <w:next w:val="Corpodotexto"/>
+    <w:qFormat/>
+    <w:pPr>
+      <w:keepNext w:val="true"/>
+      <w:spacing w:before="240" w:after="120"/>
+    </w:pPr>
+    <w:rPr>
+      <w:rFonts w:ascii="Liberation Sans" w:hAnsi="Liberation Sans" w:eastAsia="Noto Sans CJK SC" w:cs="Lohit Devanagari"/>
+      <w:sz w:val="28"/>
+      <w:szCs w:val="28"/>
+    </w:rPr>
+  </w:style>
+  <w:style w:type="paragraph" w:styleId="Corpodotexto">
+    <w:name w:val="Body Text"/>
+    <w:basedOn w:val="Normal"/>
+    <w:pPr>
+      <w:spacing w:lineRule="auto" w:line="276" w:before="0" w:after="140"/>
+    </w:pPr>
+    <w:rPr/>
+  </w:style>
+  <w:style w:type="paragraph" w:styleId="Lista">
+    <w:name w:val="List"/>
+    <w:basedOn w:val="Corpodotexto"/>
+    <w:pPr/>
+    <w:rPr>
+      <w:rFonts w:cs="Lohit Devanagari"/>
+    </w:rPr>
+  </w:style>
+  <w:style w:type="paragraph" w:styleId="Legenda">
+    <w:name w:val="Caption"/>
+    <w:basedOn w:val="Normal"/>
+    <w:qFormat/>
+    <w:pPr>
+      <w:suppressLineNumbers/>
+      <w:spacing w:before="120" w:after="120"/>
+    </w:pPr>
+    <w:rPr>
+      <w:rFonts w:cs="Lohit Devanagari"/>
+      <w:i/>
+      <w:iCs/>
+      <w:sz w:val="24"/>
+      <w:szCs w:val="24"/>
+    </w:rPr>
+  </w:style>
+  <w:style w:type="paragraph" w:styleId="Ndice">
+    <w:name w:val="Índice"/>
+    <w:basedOn w:val="Normal"/>
+    <w:qFormat/>
+    <w:pPr>
+      <w:suppressLineNumbers/>
+    </w:pPr>
+    <w:rPr>
+      <w:rFonts w:cs="Lohit Devanagari"/>
+    </w:rPr>
+  </w:style>
+  <w:style w:type="numbering" w:styleId="NoList" w:default="1">
+    <w:name w:val="No List"/>
+    <w:uiPriority w:val="99"/>
+    <w:semiHidden/>
+    <w:unhideWhenUsed/>
+    <w:qFormat/>
   </w:style>
   <w:style w:type="table" w:default="1" w:styleId="Tabelanormal">
     <w:name w:val="Normal Table"/>
@@ -513,12 +728,6 @@
         <w:right w:w="108" w:type="dxa"/>
       </w:tblCellMar>
     </w:tblPr>
-  </w:style>
-  <w:style w:type="numbering" w:default="1" w:styleId="Semlista">
-    <w:name w:val="No List"/>
-    <w:uiPriority w:val="99"/>
-    <w:semiHidden/>
-    <w:unhideWhenUsed/>
   </w:style>
 </w:styles>
 </file>

</xml_diff>

<commit_message>
:package: task3 - initial API setup
</commit_message>
<xml_diff>
--- a/evidencias.docx
+++ b/evidencias.docx
@@ -164,6 +164,18 @@
       </w:pPr>
       <w:r>
         <w:rPr/>
+      </w:r>
+      <w:r>
+        <w:br w:type="page"/>
+      </w:r>
+    </w:p>
+    <w:p>
+      <w:pPr>
+        <w:pStyle w:val="Normal"/>
+        <w:rPr/>
+      </w:pPr>
+      <w:r>
+        <w:rPr/>
         <w:t xml:space="preserve">Atividade 2: </w:t>
       </w:r>
     </w:p>
@@ -174,16 +186,841 @@
       </w:pPr>
       <w:r>
         <w:rPr/>
-        <w:t>....</w:t>
-      </w:r>
-    </w:p>
-    <w:p>
-      <w:pPr>
-        <w:pStyle w:val="Normal"/>
-        <w:rPr/>
-      </w:pPr>
-      <w:r>
-        <w:rPr/>
+      </w:r>
+    </w:p>
+    <w:p>
+      <w:pPr>
+        <w:pStyle w:val="Normal"/>
+        <w:rPr/>
+      </w:pPr>
+      <w:r>
+        <w:rPr/>
+        <w:drawing>
+          <wp:anchor behindDoc="0" distT="0" distB="0" distL="0" distR="0" simplePos="0" locked="0" layoutInCell="1" allowOverlap="1" relativeHeight="4">
+            <wp:simplePos x="0" y="0"/>
+            <wp:positionH relativeFrom="column">
+              <wp:align>center</wp:align>
+            </wp:positionH>
+            <wp:positionV relativeFrom="paragraph">
+              <wp:posOffset>635</wp:posOffset>
+            </wp:positionV>
+            <wp:extent cx="5400040" cy="3377565"/>
+            <wp:effectExtent l="0" t="0" r="0" b="0"/>
+            <wp:wrapSquare wrapText="largest"/>
+            <wp:docPr id="3" name="Figura3" descr=""/>
+            <wp:cNvGraphicFramePr>
+              <a:graphicFrameLocks xmlns:a="http://schemas.openxmlformats.org/drawingml/2006/main" noChangeAspect="1"/>
+            </wp:cNvGraphicFramePr>
+            <a:graphic xmlns:a="http://schemas.openxmlformats.org/drawingml/2006/main">
+              <a:graphicData uri="http://schemas.openxmlformats.org/drawingml/2006/picture">
+                <pic:pic xmlns:pic="http://schemas.openxmlformats.org/drawingml/2006/picture">
+                  <pic:nvPicPr>
+                    <pic:cNvPr id="3" name="Figura3" descr=""/>
+                    <pic:cNvPicPr>
+                      <a:picLocks noChangeAspect="1" noChangeArrowheads="1"/>
+                    </pic:cNvPicPr>
+                  </pic:nvPicPr>
+                  <pic:blipFill>
+                    <a:blip r:embed="rId4"/>
+                    <a:stretch>
+                      <a:fillRect/>
+                    </a:stretch>
+                  </pic:blipFill>
+                  <pic:spPr bwMode="auto">
+                    <a:xfrm>
+                      <a:off x="0" y="0"/>
+                      <a:ext cx="5400040" cy="3377565"/>
+                    </a:xfrm>
+                    <a:prstGeom prst="rect">
+                      <a:avLst/>
+                    </a:prstGeom>
+                  </pic:spPr>
+                </pic:pic>
+              </a:graphicData>
+            </a:graphic>
+          </wp:anchor>
+        </w:drawing>
+      </w:r>
+    </w:p>
+    <w:p>
+      <w:pPr>
+        <w:pStyle w:val="Normal"/>
+        <w:rPr/>
+      </w:pPr>
+      <w:r>
+        <w:rPr/>
+      </w:r>
+    </w:p>
+    <w:tbl>
+      <w:tblPr>
+        <w:tblW w:w="8504" w:type="dxa"/>
+        <w:jc w:val="left"/>
+        <w:tblInd w:w="0" w:type="dxa"/>
+        <w:tblCellMar>
+          <w:top w:w="55" w:type="dxa"/>
+          <w:left w:w="55" w:type="dxa"/>
+          <w:bottom w:w="55" w:type="dxa"/>
+          <w:right w:w="55" w:type="dxa"/>
+        </w:tblCellMar>
+      </w:tblPr>
+      <w:tblGrid>
+        <w:gridCol w:w="1358"/>
+        <w:gridCol w:w="7146"/>
+      </w:tblGrid>
+      <w:tr>
+        <w:trPr/>
+        <w:tc>
+          <w:tcPr>
+            <w:tcW w:w="1358" w:type="dxa"/>
+            <w:tcBorders>
+              <w:top w:val="single" w:sz="2" w:space="0" w:color="000000"/>
+              <w:left w:val="single" w:sz="2" w:space="0" w:color="000000"/>
+              <w:bottom w:val="single" w:sz="2" w:space="0" w:color="000000"/>
+            </w:tcBorders>
+          </w:tcPr>
+          <w:p>
+            <w:pPr>
+              <w:pStyle w:val="Normal"/>
+              <w:rPr>
+                <w:sz w:val="12"/>
+                <w:szCs w:val="12"/>
+              </w:rPr>
+            </w:pPr>
+            <w:r>
+              <w:rPr>
+                <w:sz w:val="12"/>
+                <w:szCs w:val="12"/>
+              </w:rPr>
+              <w:t>Code Runner</w:t>
+            </w:r>
+          </w:p>
+        </w:tc>
+        <w:tc>
+          <w:tcPr>
+            <w:tcW w:w="7146" w:type="dxa"/>
+            <w:tcBorders>
+              <w:top w:val="single" w:sz="2" w:space="0" w:color="000000"/>
+              <w:left w:val="single" w:sz="2" w:space="0" w:color="000000"/>
+              <w:bottom w:val="single" w:sz="2" w:space="0" w:color="000000"/>
+              <w:right w:val="single" w:sz="2" w:space="0" w:color="000000"/>
+            </w:tcBorders>
+          </w:tcPr>
+          <w:p>
+            <w:pPr>
+              <w:pStyle w:val="Contedodatabela"/>
+              <w:rPr/>
+            </w:pPr>
+            <w:r>
+              <w:rPr>
+                <w:sz w:val="12"/>
+                <w:szCs w:val="12"/>
+              </w:rPr>
+              <w:t>Utilizo para rodar testar alguns códigos via terminal</w:t>
+            </w:r>
+          </w:p>
+        </w:tc>
+      </w:tr>
+      <w:tr>
+        <w:trPr/>
+        <w:tc>
+          <w:tcPr>
+            <w:tcW w:w="1358" w:type="dxa"/>
+            <w:tcBorders>
+              <w:left w:val="single" w:sz="2" w:space="0" w:color="000000"/>
+              <w:bottom w:val="single" w:sz="2" w:space="0" w:color="000000"/>
+            </w:tcBorders>
+          </w:tcPr>
+          <w:p>
+            <w:pPr>
+              <w:pStyle w:val="Contedodatabela"/>
+              <w:rPr>
+                <w:sz w:val="12"/>
+                <w:szCs w:val="12"/>
+              </w:rPr>
+            </w:pPr>
+            <w:r>
+              <w:rPr>
+                <w:sz w:val="12"/>
+                <w:szCs w:val="12"/>
+              </w:rPr>
+              <w:t>Docker</w:t>
+            </w:r>
+          </w:p>
+        </w:tc>
+        <w:tc>
+          <w:tcPr>
+            <w:tcW w:w="7146" w:type="dxa"/>
+            <w:tcBorders>
+              <w:left w:val="single" w:sz="2" w:space="0" w:color="000000"/>
+              <w:bottom w:val="single" w:sz="2" w:space="0" w:color="000000"/>
+              <w:right w:val="single" w:sz="2" w:space="0" w:color="000000"/>
+            </w:tcBorders>
+          </w:tcPr>
+          <w:p>
+            <w:pPr>
+              <w:pStyle w:val="Contedodatabela"/>
+              <w:rPr/>
+            </w:pPr>
+            <w:r>
+              <w:rPr>
+                <w:sz w:val="12"/>
+                <w:szCs w:val="12"/>
+              </w:rPr>
+              <w:t>Instalei recentemente para aprendizagem e testar pequenos projetos para rodar microserviços</w:t>
+            </w:r>
+          </w:p>
+        </w:tc>
+      </w:tr>
+      <w:tr>
+        <w:trPr/>
+        <w:tc>
+          <w:tcPr>
+            <w:tcW w:w="1358" w:type="dxa"/>
+            <w:tcBorders>
+              <w:left w:val="single" w:sz="2" w:space="0" w:color="000000"/>
+              <w:bottom w:val="single" w:sz="2" w:space="0" w:color="000000"/>
+            </w:tcBorders>
+          </w:tcPr>
+          <w:p>
+            <w:pPr>
+              <w:pStyle w:val="Contedodatabela"/>
+              <w:rPr>
+                <w:sz w:val="12"/>
+                <w:szCs w:val="12"/>
+              </w:rPr>
+            </w:pPr>
+            <w:r>
+              <w:rPr>
+                <w:sz w:val="12"/>
+                <w:szCs w:val="12"/>
+              </w:rPr>
+              <w:t>Docs-markdown</w:t>
+            </w:r>
+          </w:p>
+        </w:tc>
+        <w:tc>
+          <w:tcPr>
+            <w:tcW w:w="7146" w:type="dxa"/>
+            <w:tcBorders>
+              <w:left w:val="single" w:sz="2" w:space="0" w:color="000000"/>
+              <w:bottom w:val="single" w:sz="2" w:space="0" w:color="000000"/>
+              <w:right w:val="single" w:sz="2" w:space="0" w:color="000000"/>
+            </w:tcBorders>
+          </w:tcPr>
+          <w:p>
+            <w:pPr>
+              <w:pStyle w:val="Contedodatabela"/>
+              <w:rPr>
+                <w:sz w:val="12"/>
+                <w:szCs w:val="12"/>
+              </w:rPr>
+            </w:pPr>
+            <w:r>
+              <w:rPr>
+                <w:sz w:val="12"/>
+                <w:szCs w:val="12"/>
+              </w:rPr>
+              <w:t>Suporte para editar e visualizar arquivos Markdown</w:t>
+            </w:r>
+          </w:p>
+        </w:tc>
+      </w:tr>
+      <w:tr>
+        <w:trPr/>
+        <w:tc>
+          <w:tcPr>
+            <w:tcW w:w="1358" w:type="dxa"/>
+            <w:tcBorders>
+              <w:left w:val="single" w:sz="2" w:space="0" w:color="000000"/>
+              <w:bottom w:val="single" w:sz="2" w:space="0" w:color="000000"/>
+            </w:tcBorders>
+          </w:tcPr>
+          <w:p>
+            <w:pPr>
+              <w:pStyle w:val="Contedodatabela"/>
+              <w:rPr>
+                <w:sz w:val="12"/>
+                <w:szCs w:val="12"/>
+              </w:rPr>
+            </w:pPr>
+            <w:r>
+              <w:rPr>
+                <w:sz w:val="12"/>
+                <w:szCs w:val="12"/>
+              </w:rPr>
+              <w:t>Jira and Bitbucket</w:t>
+            </w:r>
+          </w:p>
+        </w:tc>
+        <w:tc>
+          <w:tcPr>
+            <w:tcW w:w="7146" w:type="dxa"/>
+            <w:tcBorders>
+              <w:left w:val="single" w:sz="2" w:space="0" w:color="000000"/>
+              <w:bottom w:val="single" w:sz="2" w:space="0" w:color="000000"/>
+              <w:right w:val="single" w:sz="2" w:space="0" w:color="000000"/>
+            </w:tcBorders>
+          </w:tcPr>
+          <w:p>
+            <w:pPr>
+              <w:pStyle w:val="Contedodatabela"/>
+              <w:rPr/>
+            </w:pPr>
+            <w:r>
+              <w:rPr>
+                <w:sz w:val="12"/>
+                <w:szCs w:val="12"/>
+              </w:rPr>
+              <w:t>Utilizei para conexão com o ecossistema da Atlassian, em específico para realizar push no Bitbucket</w:t>
+            </w:r>
+          </w:p>
+        </w:tc>
+      </w:tr>
+      <w:tr>
+        <w:trPr/>
+        <w:tc>
+          <w:tcPr>
+            <w:tcW w:w="1358" w:type="dxa"/>
+            <w:tcBorders>
+              <w:left w:val="single" w:sz="2" w:space="0" w:color="000000"/>
+              <w:bottom w:val="single" w:sz="2" w:space="0" w:color="000000"/>
+            </w:tcBorders>
+          </w:tcPr>
+          <w:p>
+            <w:pPr>
+              <w:pStyle w:val="Contedodatabela"/>
+              <w:rPr>
+                <w:sz w:val="12"/>
+                <w:szCs w:val="12"/>
+              </w:rPr>
+            </w:pPr>
+            <w:r>
+              <w:rPr>
+                <w:sz w:val="12"/>
+                <w:szCs w:val="12"/>
+              </w:rPr>
+              <w:t>Visual Studio IntelliCode</w:t>
+            </w:r>
+          </w:p>
+        </w:tc>
+        <w:tc>
+          <w:tcPr>
+            <w:tcW w:w="7146" w:type="dxa"/>
+            <w:tcBorders>
+              <w:left w:val="single" w:sz="2" w:space="0" w:color="000000"/>
+              <w:bottom w:val="single" w:sz="2" w:space="0" w:color="000000"/>
+              <w:right w:val="single" w:sz="2" w:space="0" w:color="000000"/>
+            </w:tcBorders>
+          </w:tcPr>
+          <w:p>
+            <w:pPr>
+              <w:pStyle w:val="Contedodatabela"/>
+              <w:rPr>
+                <w:sz w:val="12"/>
+                <w:szCs w:val="12"/>
+              </w:rPr>
+            </w:pPr>
+            <w:r>
+              <w:rPr>
+                <w:sz w:val="12"/>
+                <w:szCs w:val="12"/>
+              </w:rPr>
+              <w:t>Suporte para codificar em diversas linguagens, trazendo opções e autocomplementação a cada digitação quando disponíveis.</w:t>
+            </w:r>
+          </w:p>
+        </w:tc>
+      </w:tr>
+      <w:tr>
+        <w:trPr/>
+        <w:tc>
+          <w:tcPr>
+            <w:tcW w:w="1358" w:type="dxa"/>
+            <w:tcBorders>
+              <w:left w:val="single" w:sz="2" w:space="0" w:color="000000"/>
+              <w:bottom w:val="single" w:sz="2" w:space="0" w:color="000000"/>
+            </w:tcBorders>
+          </w:tcPr>
+          <w:p>
+            <w:pPr>
+              <w:pStyle w:val="Contedodatabela"/>
+              <w:rPr>
+                <w:sz w:val="12"/>
+                <w:szCs w:val="12"/>
+              </w:rPr>
+            </w:pPr>
+            <w:r>
+              <w:rPr>
+                <w:sz w:val="12"/>
+                <w:szCs w:val="12"/>
+              </w:rPr>
+              <w:t>Vscode-icons</w:t>
+            </w:r>
+          </w:p>
+        </w:tc>
+        <w:tc>
+          <w:tcPr>
+            <w:tcW w:w="7146" w:type="dxa"/>
+            <w:tcBorders>
+              <w:left w:val="single" w:sz="2" w:space="0" w:color="000000"/>
+              <w:bottom w:val="single" w:sz="2" w:space="0" w:color="000000"/>
+              <w:right w:val="single" w:sz="2" w:space="0" w:color="000000"/>
+            </w:tcBorders>
+          </w:tcPr>
+          <w:p>
+            <w:pPr>
+              <w:pStyle w:val="Contedodatabela"/>
+              <w:rPr>
+                <w:sz w:val="12"/>
+                <w:szCs w:val="12"/>
+              </w:rPr>
+            </w:pPr>
+            <w:r>
+              <w:rPr>
+                <w:sz w:val="12"/>
+                <w:szCs w:val="12"/>
+              </w:rPr>
+              <w:t>Altera visualmente os ícones dos arquivos e pastas da árvore de um projeto, possibilitando uma rápida identificação  do conteúdo</w:t>
+            </w:r>
+          </w:p>
+        </w:tc>
+      </w:tr>
+      <w:tr>
+        <w:trPr/>
+        <w:tc>
+          <w:tcPr>
+            <w:tcW w:w="1358" w:type="dxa"/>
+            <w:tcBorders>
+              <w:left w:val="single" w:sz="2" w:space="0" w:color="000000"/>
+              <w:bottom w:val="single" w:sz="2" w:space="0" w:color="000000"/>
+            </w:tcBorders>
+          </w:tcPr>
+          <w:p>
+            <w:pPr>
+              <w:pStyle w:val="Contedodatabela"/>
+              <w:rPr>
+                <w:sz w:val="12"/>
+                <w:szCs w:val="12"/>
+              </w:rPr>
+            </w:pPr>
+            <w:r>
+              <w:rPr>
+                <w:sz w:val="12"/>
+                <w:szCs w:val="12"/>
+              </w:rPr>
+              <w:t>vscode-styled-componentes</w:t>
+            </w:r>
+          </w:p>
+        </w:tc>
+        <w:tc>
+          <w:tcPr>
+            <w:tcW w:w="7146" w:type="dxa"/>
+            <w:tcBorders>
+              <w:left w:val="single" w:sz="2" w:space="0" w:color="000000"/>
+              <w:bottom w:val="single" w:sz="2" w:space="0" w:color="000000"/>
+              <w:right w:val="single" w:sz="2" w:space="0" w:color="000000"/>
+            </w:tcBorders>
+          </w:tcPr>
+          <w:p>
+            <w:pPr>
+              <w:pStyle w:val="Contedodatabela"/>
+              <w:rPr/>
+            </w:pPr>
+            <w:r>
+              <w:rPr>
+                <w:sz w:val="12"/>
+                <w:szCs w:val="12"/>
+              </w:rPr>
+              <w:t>Utilizo para projeto de frontend com CSS-in-Js (styled-component), auxiliando na leitura da síntese.</w:t>
+            </w:r>
+          </w:p>
+        </w:tc>
+      </w:tr>
+      <w:tr>
+        <w:trPr/>
+        <w:tc>
+          <w:tcPr>
+            <w:tcW w:w="1358" w:type="dxa"/>
+            <w:tcBorders>
+              <w:left w:val="single" w:sz="2" w:space="0" w:color="000000"/>
+              <w:bottom w:val="single" w:sz="2" w:space="0" w:color="000000"/>
+            </w:tcBorders>
+          </w:tcPr>
+          <w:p>
+            <w:pPr>
+              <w:pStyle w:val="Contedodatabela"/>
+              <w:rPr>
+                <w:sz w:val="12"/>
+                <w:szCs w:val="12"/>
+              </w:rPr>
+            </w:pPr>
+            <w:r>
+              <w:rPr>
+                <w:sz w:val="12"/>
+                <w:szCs w:val="12"/>
+              </w:rPr>
+              <w:t>Yaml</w:t>
+            </w:r>
+          </w:p>
+        </w:tc>
+        <w:tc>
+          <w:tcPr>
+            <w:tcW w:w="7146" w:type="dxa"/>
+            <w:tcBorders>
+              <w:left w:val="single" w:sz="2" w:space="0" w:color="000000"/>
+              <w:bottom w:val="single" w:sz="2" w:space="0" w:color="000000"/>
+              <w:right w:val="single" w:sz="2" w:space="0" w:color="000000"/>
+            </w:tcBorders>
+          </w:tcPr>
+          <w:p>
+            <w:pPr>
+              <w:pStyle w:val="Contedodatabela"/>
+              <w:rPr/>
+            </w:pPr>
+            <w:r>
+              <w:rPr>
+                <w:sz w:val="12"/>
+                <w:szCs w:val="12"/>
+              </w:rPr>
+              <w:t xml:space="preserve">Suporte para linguagem yaml </w:t>
+            </w:r>
+            <w:r>
+              <w:rPr>
+                <w:sz w:val="12"/>
+                <w:szCs w:val="12"/>
+              </w:rPr>
+              <w:t>para utilização do</w:t>
+            </w:r>
+            <w:r>
+              <w:rPr>
+                <w:sz w:val="12"/>
+                <w:szCs w:val="12"/>
+              </w:rPr>
+              <w:t xml:space="preserve"> Docker</w:t>
+            </w:r>
+          </w:p>
+        </w:tc>
+      </w:tr>
+      <w:tr>
+        <w:trPr/>
+        <w:tc>
+          <w:tcPr>
+            <w:tcW w:w="1358" w:type="dxa"/>
+            <w:tcBorders>
+              <w:left w:val="single" w:sz="2" w:space="0" w:color="000000"/>
+              <w:bottom w:val="single" w:sz="2" w:space="0" w:color="000000"/>
+            </w:tcBorders>
+          </w:tcPr>
+          <w:p>
+            <w:pPr>
+              <w:pStyle w:val="Contedodatabela"/>
+              <w:rPr>
+                <w:sz w:val="12"/>
+                <w:szCs w:val="12"/>
+              </w:rPr>
+            </w:pPr>
+            <w:r>
+              <w:rPr>
+                <w:sz w:val="12"/>
+                <w:szCs w:val="12"/>
+              </w:rPr>
+              <w:t>Git graph</w:t>
+            </w:r>
+          </w:p>
+        </w:tc>
+        <w:tc>
+          <w:tcPr>
+            <w:tcW w:w="7146" w:type="dxa"/>
+            <w:tcBorders>
+              <w:left w:val="single" w:sz="2" w:space="0" w:color="000000"/>
+              <w:bottom w:val="single" w:sz="2" w:space="0" w:color="000000"/>
+              <w:right w:val="single" w:sz="2" w:space="0" w:color="000000"/>
+            </w:tcBorders>
+          </w:tcPr>
+          <w:p>
+            <w:pPr>
+              <w:pStyle w:val="Contedodatabela"/>
+              <w:rPr/>
+            </w:pPr>
+            <w:r>
+              <w:rPr>
+                <w:sz w:val="12"/>
+                <w:szCs w:val="12"/>
+              </w:rPr>
+              <w:t>Apenas para facilitar a leitura visual do histórico de um repositório Git</w:t>
+            </w:r>
+          </w:p>
+        </w:tc>
+      </w:tr>
+      <w:tr>
+        <w:trPr/>
+        <w:tc>
+          <w:tcPr>
+            <w:tcW w:w="1358" w:type="dxa"/>
+            <w:tcBorders>
+              <w:left w:val="single" w:sz="2" w:space="0" w:color="000000"/>
+              <w:bottom w:val="single" w:sz="2" w:space="0" w:color="000000"/>
+            </w:tcBorders>
+          </w:tcPr>
+          <w:p>
+            <w:pPr>
+              <w:pStyle w:val="Contedodatabela"/>
+              <w:rPr>
+                <w:sz w:val="12"/>
+                <w:szCs w:val="12"/>
+              </w:rPr>
+            </w:pPr>
+            <w:r>
+              <w:rPr>
+                <w:sz w:val="12"/>
+                <w:szCs w:val="12"/>
+              </w:rPr>
+              <w:t>Live Server</w:t>
+            </w:r>
+          </w:p>
+        </w:tc>
+        <w:tc>
+          <w:tcPr>
+            <w:tcW w:w="7146" w:type="dxa"/>
+            <w:vMerge w:val="restart"/>
+            <w:tcBorders>
+              <w:left w:val="single" w:sz="2" w:space="0" w:color="000000"/>
+              <w:bottom w:val="single" w:sz="2" w:space="0" w:color="000000"/>
+              <w:right w:val="single" w:sz="2" w:space="0" w:color="000000"/>
+            </w:tcBorders>
+          </w:tcPr>
+          <w:p>
+            <w:pPr>
+              <w:pStyle w:val="Contedodatabela"/>
+              <w:rPr/>
+            </w:pPr>
+            <w:r>
+              <w:rPr>
+                <w:sz w:val="12"/>
+                <w:szCs w:val="12"/>
+              </w:rPr>
+              <w:t>Stream de sessões do vscode, possibilitando um ou mais convidados codificar um projeto simultaneamente.</w:t>
+            </w:r>
+          </w:p>
+        </w:tc>
+      </w:tr>
+      <w:tr>
+        <w:trPr/>
+        <w:tc>
+          <w:tcPr>
+            <w:tcW w:w="1358" w:type="dxa"/>
+            <w:tcBorders>
+              <w:left w:val="single" w:sz="2" w:space="0" w:color="000000"/>
+              <w:bottom w:val="single" w:sz="2" w:space="0" w:color="000000"/>
+            </w:tcBorders>
+          </w:tcPr>
+          <w:p>
+            <w:pPr>
+              <w:pStyle w:val="Contedodatabela"/>
+              <w:rPr>
+                <w:sz w:val="12"/>
+                <w:szCs w:val="12"/>
+              </w:rPr>
+            </w:pPr>
+            <w:r>
+              <w:rPr>
+                <w:sz w:val="12"/>
+                <w:szCs w:val="12"/>
+              </w:rPr>
+              <w:t>Live Share</w:t>
+            </w:r>
+          </w:p>
+        </w:tc>
+        <w:tc>
+          <w:tcPr>
+            <w:tcW w:w="7146" w:type="dxa"/>
+            <w:vMerge w:val="continue"/>
+            <w:tcBorders>
+              <w:left w:val="single" w:sz="2" w:space="0" w:color="000000"/>
+              <w:bottom w:val="single" w:sz="2" w:space="0" w:color="000000"/>
+              <w:right w:val="single" w:sz="2" w:space="0" w:color="000000"/>
+            </w:tcBorders>
+          </w:tcPr>
+          <w:p>
+            <w:pPr>
+              <w:pStyle w:val="Contedodatabela"/>
+              <w:rPr>
+                <w:sz w:val="12"/>
+                <w:szCs w:val="12"/>
+              </w:rPr>
+            </w:pPr>
+            <w:r>
+              <w:rPr>
+                <w:sz w:val="12"/>
+                <w:szCs w:val="12"/>
+              </w:rPr>
+            </w:r>
+          </w:p>
+        </w:tc>
+      </w:tr>
+      <w:tr>
+        <w:trPr/>
+        <w:tc>
+          <w:tcPr>
+            <w:tcW w:w="1358" w:type="dxa"/>
+            <w:tcBorders>
+              <w:left w:val="single" w:sz="2" w:space="0" w:color="000000"/>
+              <w:bottom w:val="single" w:sz="2" w:space="0" w:color="000000"/>
+            </w:tcBorders>
+          </w:tcPr>
+          <w:p>
+            <w:pPr>
+              <w:pStyle w:val="Contedodatabela"/>
+              <w:rPr>
+                <w:sz w:val="12"/>
+                <w:szCs w:val="12"/>
+              </w:rPr>
+            </w:pPr>
+            <w:r>
+              <w:rPr>
+                <w:sz w:val="12"/>
+                <w:szCs w:val="12"/>
+              </w:rPr>
+              <w:t>Live Share Audio</w:t>
+            </w:r>
+          </w:p>
+        </w:tc>
+        <w:tc>
+          <w:tcPr>
+            <w:tcW w:w="7146" w:type="dxa"/>
+            <w:vMerge w:val="continue"/>
+            <w:tcBorders>
+              <w:left w:val="single" w:sz="2" w:space="0" w:color="000000"/>
+              <w:bottom w:val="single" w:sz="2" w:space="0" w:color="000000"/>
+              <w:right w:val="single" w:sz="2" w:space="0" w:color="000000"/>
+            </w:tcBorders>
+          </w:tcPr>
+          <w:p>
+            <w:pPr>
+              <w:pStyle w:val="Contedodatabela"/>
+              <w:rPr>
+                <w:sz w:val="12"/>
+                <w:szCs w:val="12"/>
+              </w:rPr>
+            </w:pPr>
+            <w:r>
+              <w:rPr>
+                <w:sz w:val="12"/>
+                <w:szCs w:val="12"/>
+              </w:rPr>
+            </w:r>
+          </w:p>
+        </w:tc>
+      </w:tr>
+      <w:tr>
+        <w:trPr/>
+        <w:tc>
+          <w:tcPr>
+            <w:tcW w:w="1358" w:type="dxa"/>
+            <w:tcBorders>
+              <w:left w:val="single" w:sz="2" w:space="0" w:color="000000"/>
+              <w:bottom w:val="single" w:sz="2" w:space="0" w:color="000000"/>
+            </w:tcBorders>
+          </w:tcPr>
+          <w:p>
+            <w:pPr>
+              <w:pStyle w:val="Contedodatabela"/>
+              <w:rPr>
+                <w:sz w:val="12"/>
+                <w:szCs w:val="12"/>
+              </w:rPr>
+            </w:pPr>
+            <w:r>
+              <w:rPr>
+                <w:sz w:val="12"/>
+                <w:szCs w:val="12"/>
+              </w:rPr>
+              <w:t>Thunder Client</w:t>
+            </w:r>
+          </w:p>
+        </w:tc>
+        <w:tc>
+          <w:tcPr>
+            <w:tcW w:w="7146" w:type="dxa"/>
+            <w:tcBorders>
+              <w:left w:val="single" w:sz="2" w:space="0" w:color="000000"/>
+              <w:bottom w:val="single" w:sz="2" w:space="0" w:color="000000"/>
+              <w:right w:val="single" w:sz="2" w:space="0" w:color="000000"/>
+            </w:tcBorders>
+          </w:tcPr>
+          <w:p>
+            <w:pPr>
+              <w:pStyle w:val="Contedodatabela"/>
+              <w:rPr>
+                <w:sz w:val="12"/>
+                <w:szCs w:val="12"/>
+              </w:rPr>
+            </w:pPr>
+            <w:r>
+              <w:rPr>
+                <w:sz w:val="12"/>
+                <w:szCs w:val="12"/>
+              </w:rPr>
+              <w:t>Fazer requisições REST</w:t>
+            </w:r>
+          </w:p>
+        </w:tc>
+      </w:tr>
+    </w:tbl>
+    <w:p>
+      <w:pPr>
+        <w:pStyle w:val="Normal"/>
+        <w:rPr/>
+      </w:pPr>
+      <w:r>
+        <w:rPr/>
+      </w:r>
+    </w:p>
+    <w:p>
+      <w:pPr>
+        <w:pStyle w:val="Normal"/>
+        <w:rPr/>
+      </w:pPr>
+      <w:r>
+        <w:rPr/>
+      </w:r>
+    </w:p>
+    <w:p>
+      <w:pPr>
+        <w:pStyle w:val="Normal"/>
+        <w:rPr/>
+      </w:pPr>
+      <w:r>
+        <w:rPr/>
+      </w:r>
+    </w:p>
+    <w:p>
+      <w:pPr>
+        <w:pStyle w:val="Normal"/>
+        <w:rPr/>
+      </w:pPr>
+      <w:r>
+        <w:rPr/>
+      </w:r>
+    </w:p>
+    <w:p>
+      <w:pPr>
+        <w:pStyle w:val="Normal"/>
+        <w:rPr/>
+      </w:pPr>
+      <w:r>
+        <w:rPr/>
+      </w:r>
+    </w:p>
+    <w:p>
+      <w:pPr>
+        <w:pStyle w:val="Normal"/>
+        <w:rPr/>
+      </w:pPr>
+      <w:r>
+        <w:rPr/>
+      </w:r>
+      <w:r>
+        <w:br w:type="page"/>
       </w:r>
     </w:p>
     <w:p>
@@ -707,6 +1544,15 @@
       <w:rFonts w:cs="Lohit Devanagari"/>
     </w:rPr>
   </w:style>
+  <w:style w:type="paragraph" w:styleId="Contedodatabela">
+    <w:name w:val="Conteúdo da tabela"/>
+    <w:basedOn w:val="Normal"/>
+    <w:qFormat/>
+    <w:pPr>
+      <w:suppressLineNumbers/>
+    </w:pPr>
+    <w:rPr/>
+  </w:style>
   <w:style w:type="numbering" w:styleId="NoList" w:default="1">
     <w:name w:val="No List"/>
     <w:uiPriority w:val="99"/>

</xml_diff>

<commit_message>
:package: task3 - Model, Business and Error rev1| task3 operating
</commit_message>
<xml_diff>
--- a/evidencias.docx
+++ b/evidencias.docx
@@ -265,7 +265,7 @@
       </w:tblPr>
       <w:tblGrid>
         <w:gridCol w:w="1358"/>
-        <w:gridCol w:w="7146"/>
+        <w:gridCol w:w="7145"/>
       </w:tblGrid>
       <w:tr>
         <w:trPr/>
@@ -297,7 +297,7 @@
         </w:tc>
         <w:tc>
           <w:tcPr>
-            <w:tcW w:w="7146" w:type="dxa"/>
+            <w:tcW w:w="7145" w:type="dxa"/>
             <w:tcBorders>
               <w:top w:val="single" w:sz="2" w:space="0" w:color="000000"/>
               <w:left w:val="single" w:sz="2" w:space="0" w:color="000000"/>
@@ -349,7 +349,7 @@
         </w:tc>
         <w:tc>
           <w:tcPr>
-            <w:tcW w:w="7146" w:type="dxa"/>
+            <w:tcW w:w="7145" w:type="dxa"/>
             <w:tcBorders>
               <w:left w:val="single" w:sz="2" w:space="0" w:color="000000"/>
               <w:bottom w:val="single" w:sz="2" w:space="0" w:color="000000"/>
@@ -400,7 +400,7 @@
         </w:tc>
         <w:tc>
           <w:tcPr>
-            <w:tcW w:w="7146" w:type="dxa"/>
+            <w:tcW w:w="7145" w:type="dxa"/>
             <w:tcBorders>
               <w:left w:val="single" w:sz="2" w:space="0" w:color="000000"/>
               <w:bottom w:val="single" w:sz="2" w:space="0" w:color="000000"/>
@@ -454,7 +454,7 @@
         </w:tc>
         <w:tc>
           <w:tcPr>
-            <w:tcW w:w="7146" w:type="dxa"/>
+            <w:tcW w:w="7145" w:type="dxa"/>
             <w:tcBorders>
               <w:left w:val="single" w:sz="2" w:space="0" w:color="000000"/>
               <w:bottom w:val="single" w:sz="2" w:space="0" w:color="000000"/>
@@ -505,7 +505,7 @@
         </w:tc>
         <w:tc>
           <w:tcPr>
-            <w:tcW w:w="7146" w:type="dxa"/>
+            <w:tcW w:w="7145" w:type="dxa"/>
             <w:tcBorders>
               <w:left w:val="single" w:sz="2" w:space="0" w:color="000000"/>
               <w:bottom w:val="single" w:sz="2" w:space="0" w:color="000000"/>
@@ -559,7 +559,7 @@
         </w:tc>
         <w:tc>
           <w:tcPr>
-            <w:tcW w:w="7146" w:type="dxa"/>
+            <w:tcW w:w="7145" w:type="dxa"/>
             <w:tcBorders>
               <w:left w:val="single" w:sz="2" w:space="0" w:color="000000"/>
               <w:bottom w:val="single" w:sz="2" w:space="0" w:color="000000"/>
@@ -613,7 +613,7 @@
         </w:tc>
         <w:tc>
           <w:tcPr>
-            <w:tcW w:w="7146" w:type="dxa"/>
+            <w:tcW w:w="7145" w:type="dxa"/>
             <w:tcBorders>
               <w:left w:val="single" w:sz="2" w:space="0" w:color="000000"/>
               <w:bottom w:val="single" w:sz="2" w:space="0" w:color="000000"/>
@@ -664,7 +664,7 @@
         </w:tc>
         <w:tc>
           <w:tcPr>
-            <w:tcW w:w="7146" w:type="dxa"/>
+            <w:tcW w:w="7145" w:type="dxa"/>
             <w:tcBorders>
               <w:left w:val="single" w:sz="2" w:space="0" w:color="000000"/>
               <w:bottom w:val="single" w:sz="2" w:space="0" w:color="000000"/>
@@ -681,21 +681,7 @@
                 <w:sz w:val="12"/>
                 <w:szCs w:val="12"/>
               </w:rPr>
-              <w:t xml:space="preserve">Suporte para linguagem yaml </w:t>
-            </w:r>
-            <w:r>
-              <w:rPr>
-                <w:sz w:val="12"/>
-                <w:szCs w:val="12"/>
-              </w:rPr>
-              <w:t>para utilização do</w:t>
-            </w:r>
-            <w:r>
-              <w:rPr>
-                <w:sz w:val="12"/>
-                <w:szCs w:val="12"/>
-              </w:rPr>
-              <w:t xml:space="preserve"> Docker</w:t>
+              <w:t>Suporte para linguagem yaml para utilização do Docker</w:t>
             </w:r>
           </w:p>
         </w:tc>
@@ -729,7 +715,7 @@
         </w:tc>
         <w:tc>
           <w:tcPr>
-            <w:tcW w:w="7146" w:type="dxa"/>
+            <w:tcW w:w="7145" w:type="dxa"/>
             <w:tcBorders>
               <w:left w:val="single" w:sz="2" w:space="0" w:color="000000"/>
               <w:bottom w:val="single" w:sz="2" w:space="0" w:color="000000"/>
@@ -780,7 +766,7 @@
         </w:tc>
         <w:tc>
           <w:tcPr>
-            <w:tcW w:w="7146" w:type="dxa"/>
+            <w:tcW w:w="7145" w:type="dxa"/>
             <w:vMerge w:val="restart"/>
             <w:tcBorders>
               <w:left w:val="single" w:sz="2" w:space="0" w:color="000000"/>
@@ -832,7 +818,7 @@
         </w:tc>
         <w:tc>
           <w:tcPr>
-            <w:tcW w:w="7146" w:type="dxa"/>
+            <w:tcW w:w="7145" w:type="dxa"/>
             <w:vMerge w:val="continue"/>
             <w:tcBorders>
               <w:left w:val="single" w:sz="2" w:space="0" w:color="000000"/>
@@ -886,7 +872,7 @@
         </w:tc>
         <w:tc>
           <w:tcPr>
-            <w:tcW w:w="7146" w:type="dxa"/>
+            <w:tcW w:w="7145" w:type="dxa"/>
             <w:vMerge w:val="continue"/>
             <w:tcBorders>
               <w:left w:val="single" w:sz="2" w:space="0" w:color="000000"/>
@@ -940,7 +926,7 @@
         </w:tc>
         <w:tc>
           <w:tcPr>
-            <w:tcW w:w="7146" w:type="dxa"/>
+            <w:tcW w:w="7145" w:type="dxa"/>
             <w:tcBorders>
               <w:left w:val="single" w:sz="2" w:space="0" w:color="000000"/>
               <w:bottom w:val="single" w:sz="2" w:space="0" w:color="000000"/>
@@ -1040,16 +1026,159 @@
       </w:pPr>
       <w:r>
         <w:rPr/>
-      </w:r>
-    </w:p>
-    <w:p>
-      <w:pPr>
-        <w:pStyle w:val="Normal"/>
-        <w:rPr/>
-      </w:pPr>
-      <w:r>
-        <w:rPr/>
-        <w:t>...</w:t>
+        <w:t>_3.1 Consulta retornando o json</w:t>
+      </w:r>
+    </w:p>
+    <w:p>
+      <w:pPr>
+        <w:pStyle w:val="Normal"/>
+        <w:rPr/>
+      </w:pPr>
+      <w:r>
+        <w:rPr/>
+        <w:drawing>
+          <wp:anchor behindDoc="0" distT="0" distB="0" distL="0" distR="0" simplePos="0" locked="0" layoutInCell="1" allowOverlap="1" relativeHeight="5">
+            <wp:simplePos x="0" y="0"/>
+            <wp:positionH relativeFrom="column">
+              <wp:posOffset>986790</wp:posOffset>
+            </wp:positionH>
+            <wp:positionV relativeFrom="paragraph">
+              <wp:posOffset>33020</wp:posOffset>
+            </wp:positionV>
+            <wp:extent cx="3036570" cy="6675120"/>
+            <wp:effectExtent l="0" t="0" r="0" b="0"/>
+            <wp:wrapTopAndBottom/>
+            <wp:docPr id="4" name="Figura4" descr=""/>
+            <wp:cNvGraphicFramePr>
+              <a:graphicFrameLocks xmlns:a="http://schemas.openxmlformats.org/drawingml/2006/main" noChangeAspect="1"/>
+            </wp:cNvGraphicFramePr>
+            <a:graphic xmlns:a="http://schemas.openxmlformats.org/drawingml/2006/main">
+              <a:graphicData uri="http://schemas.openxmlformats.org/drawingml/2006/picture">
+                <pic:pic xmlns:pic="http://schemas.openxmlformats.org/drawingml/2006/picture">
+                  <pic:nvPicPr>
+                    <pic:cNvPr id="4" name="Figura4" descr=""/>
+                    <pic:cNvPicPr>
+                      <a:picLocks noChangeAspect="1" noChangeArrowheads="1"/>
+                    </pic:cNvPicPr>
+                  </pic:nvPicPr>
+                  <pic:blipFill>
+                    <a:blip r:embed="rId5"/>
+                    <a:stretch>
+                      <a:fillRect/>
+                    </a:stretch>
+                  </pic:blipFill>
+                  <pic:spPr bwMode="auto">
+                    <a:xfrm>
+                      <a:off x="0" y="0"/>
+                      <a:ext cx="3036570" cy="6675120"/>
+                    </a:xfrm>
+                    <a:prstGeom prst="rect">
+                      <a:avLst/>
+                    </a:prstGeom>
+                  </pic:spPr>
+                </pic:pic>
+              </a:graphicData>
+            </a:graphic>
+          </wp:anchor>
+        </w:drawing>
+      </w:r>
+    </w:p>
+    <w:p>
+      <w:pPr>
+        <w:pStyle w:val="Normal"/>
+        <w:rPr/>
+      </w:pPr>
+      <w:r>
+        <w:rPr/>
+      </w:r>
+    </w:p>
+    <w:p>
+      <w:pPr>
+        <w:pStyle w:val="Normal"/>
+        <w:rPr/>
+      </w:pPr>
+      <w:r>
+        <w:rPr/>
+      </w:r>
+      <w:r>
+        <w:br w:type="page"/>
+      </w:r>
+    </w:p>
+    <w:p>
+      <w:pPr>
+        <w:pStyle w:val="Normal"/>
+        <w:rPr/>
+      </w:pPr>
+      <w:r>
+        <w:rPr/>
+        <w:t>_</w:t>
+      </w:r>
+      <w:r>
+        <w:rPr/>
+        <w:t>3.2 Exception consultando o cliente id: 991</w:t>
+      </w:r>
+    </w:p>
+    <w:p>
+      <w:pPr>
+        <w:pStyle w:val="Normal"/>
+        <w:rPr/>
+      </w:pPr>
+      <w:r>
+        <w:rPr/>
+      </w:r>
+    </w:p>
+    <w:p>
+      <w:pPr>
+        <w:pStyle w:val="Normal"/>
+        <w:rPr/>
+      </w:pPr>
+      <w:r>
+        <w:rPr/>
+        <w:drawing>
+          <wp:anchor behindDoc="0" distT="0" distB="0" distL="0" distR="0" simplePos="0" locked="0" layoutInCell="1" allowOverlap="1" relativeHeight="6">
+            <wp:simplePos x="0" y="0"/>
+            <wp:positionH relativeFrom="column">
+              <wp:align>center</wp:align>
+            </wp:positionH>
+            <wp:positionV relativeFrom="paragraph">
+              <wp:posOffset>635</wp:posOffset>
+            </wp:positionV>
+            <wp:extent cx="4431030" cy="3597910"/>
+            <wp:effectExtent l="0" t="0" r="0" b="0"/>
+            <wp:wrapTopAndBottom/>
+            <wp:docPr id="5" name="Figura5" descr=""/>
+            <wp:cNvGraphicFramePr>
+              <a:graphicFrameLocks xmlns:a="http://schemas.openxmlformats.org/drawingml/2006/main" noChangeAspect="1"/>
+            </wp:cNvGraphicFramePr>
+            <a:graphic xmlns:a="http://schemas.openxmlformats.org/drawingml/2006/main">
+              <a:graphicData uri="http://schemas.openxmlformats.org/drawingml/2006/picture">
+                <pic:pic xmlns:pic="http://schemas.openxmlformats.org/drawingml/2006/picture">
+                  <pic:nvPicPr>
+                    <pic:cNvPr id="5" name="Figura5" descr=""/>
+                    <pic:cNvPicPr>
+                      <a:picLocks noChangeAspect="1" noChangeArrowheads="1"/>
+                    </pic:cNvPicPr>
+                  </pic:nvPicPr>
+                  <pic:blipFill>
+                    <a:blip r:embed="rId6"/>
+                    <a:stretch>
+                      <a:fillRect/>
+                    </a:stretch>
+                  </pic:blipFill>
+                  <pic:spPr bwMode="auto">
+                    <a:xfrm>
+                      <a:off x="0" y="0"/>
+                      <a:ext cx="4431030" cy="3597910"/>
+                    </a:xfrm>
+                    <a:prstGeom prst="rect">
+                      <a:avLst/>
+                    </a:prstGeom>
+                  </pic:spPr>
+                </pic:pic>
+              </a:graphicData>
+            </a:graphic>
+          </wp:anchor>
+        </w:drawing>
       </w:r>
     </w:p>
     <w:sectPr>
@@ -1071,7 +1200,6 @@
     <w:rPrDefault>
       <w:rPr>
         <w:rFonts w:ascii="Calibri" w:hAnsi="Calibri" w:eastAsia="Calibri" w:cs="" w:asciiTheme="minorHAnsi" w:cstheme="minorBidi" w:eastAsiaTheme="minorHAnsi" w:hAnsiTheme="minorHAnsi"/>
-        <w:sz w:val="24"/>
         <w:szCs w:val="24"/>
         <w:lang w:val="pt-BR" w:eastAsia="en-US" w:bidi="ar-SA"/>
       </w:rPr>
@@ -1465,6 +1593,7 @@
     <w:qFormat/>
     <w:pPr>
       <w:widowControl/>
+      <w:suppressAutoHyphens w:val="true"/>
       <w:bidi w:val="0"/>
       <w:spacing w:before="0" w:after="0"/>
       <w:jc w:val="left"/>

</xml_diff>